<commit_message>
Merged two solutions with Prices and FY.
</commit_message>
<xml_diff>
--- a/Documents/Project Description.docx
+++ b/Documents/Project Description.docx
@@ -11,8 +11,6 @@
           <w:lang w:val="en-US"/>
         </w:rPr>
       </w:pPr>
-      <w:bookmarkStart w:id="0" w:name="_GoBack"/>
-      <w:bookmarkEnd w:id="0"/>
       <w:r>
         <w:rPr>
           <w:rFonts w:ascii="Times New Roman" w:eastAsia="Times New Roman" w:hAnsi="Times New Roman" w:cs="Times New Roman"/>
@@ -731,12 +729,29 @@
           <w:sz w:val="28"/>
           <w:lang w:val="en-US"/>
         </w:rPr>
-        <w:t>users to understand the reason for a particular recommendation of a financial service.</w:t>
-      </w:r>
-    </w:p>
-    <w:p>
-      <w:pPr>
-        <w:pStyle w:val="ListParagraph"/>
+        <w:t xml:space="preserve">users to understand the reason for a </w:t>
+      </w:r>
+      <w:proofErr w:type="gramStart"/>
+      <w:r>
+        <w:rPr>
+          <w:rFonts w:ascii="Times New Roman" w:eastAsia="Times New Roman" w:hAnsi="Times New Roman" w:cs="Times New Roman"/>
+          <w:sz w:val="28"/>
+          <w:lang w:val="en-US"/>
+        </w:rPr>
+        <w:t>particular recommendation</w:t>
+      </w:r>
+      <w:proofErr w:type="gramEnd"/>
+      <w:r>
+        <w:rPr>
+          <w:rFonts w:ascii="Times New Roman" w:eastAsia="Times New Roman" w:hAnsi="Times New Roman" w:cs="Times New Roman"/>
+          <w:sz w:val="28"/>
+          <w:lang w:val="en-US"/>
+        </w:rPr>
+        <w:t xml:space="preserve"> of a financial service.</w:t>
+      </w:r>
+    </w:p>
+    <w:p>
+      <w:pPr>
         <w:spacing w:before="120" w:line="360" w:lineRule="auto"/>
         <w:rPr>
           <w:rFonts w:ascii="Times New Roman" w:eastAsia="Times New Roman" w:hAnsi="Times New Roman" w:cs="Times New Roman"/>
@@ -744,13 +759,65 @@
           <w:lang w:val="en-US"/>
         </w:rPr>
       </w:pPr>
+      <w:r>
+        <w:rPr>
+          <w:rFonts w:ascii="Times New Roman" w:eastAsia="Times New Roman" w:hAnsi="Times New Roman" w:cs="Times New Roman"/>
+          <w:b/>
+          <w:sz w:val="28"/>
+          <w:lang w:val="en-US"/>
+        </w:rPr>
+        <w:t>Begin</w:t>
+      </w:r>
+      <w:r>
+        <w:rPr>
+          <w:rFonts w:ascii="Times New Roman" w:eastAsia="Times New Roman" w:hAnsi="Times New Roman" w:cs="Times New Roman"/>
+          <w:sz w:val="28"/>
+          <w:lang w:val="en-US"/>
+        </w:rPr>
+        <w:t xml:space="preserve">: </w:t>
+      </w:r>
+      <w:r>
+        <w:rPr>
+          <w:rFonts w:ascii="Times New Roman" w:eastAsia="Times New Roman" w:hAnsi="Times New Roman" w:cs="Times New Roman"/>
+          <w:sz w:val="28"/>
+          <w:lang w:val="en-US"/>
+        </w:rPr>
+        <w:t>October</w:t>
+      </w:r>
+      <w:r>
+        <w:rPr>
+          <w:rFonts w:ascii="Times New Roman" w:eastAsia="Times New Roman" w:hAnsi="Times New Roman" w:cs="Times New Roman"/>
+          <w:sz w:val="28"/>
+          <w:lang w:val="en-US"/>
+        </w:rPr>
+        <w:t xml:space="preserve"> </w:t>
+      </w:r>
+      <w:r>
+        <w:rPr>
+          <w:rFonts w:ascii="Times New Roman" w:eastAsia="Times New Roman" w:hAnsi="Times New Roman" w:cs="Times New Roman"/>
+          <w:sz w:val="28"/>
+          <w:lang w:val="en-US"/>
+        </w:rPr>
+        <w:t>25</w:t>
+      </w:r>
+      <w:r>
+        <w:rPr>
+          <w:rFonts w:ascii="Times New Roman" w:eastAsia="Times New Roman" w:hAnsi="Times New Roman" w:cs="Times New Roman"/>
+          <w:sz w:val="28"/>
+          <w:lang w:val="en-US"/>
+        </w:rPr>
+        <w:t xml:space="preserve">, 2016 </w:t>
+      </w:r>
     </w:p>
     <w:p>
       <w:pPr>
         <w:spacing w:before="120" w:line="360" w:lineRule="auto"/>
         <w:rPr>
-          <w:rFonts w:ascii="Times New Roman" w:eastAsia="Times New Roman" w:hAnsi="Times New Roman" w:cs="Times New Roman"/>
-          <w:sz w:val="28"/>
+          <w:rFonts w:ascii="Times New Roman" w:hAnsi="Times New Roman" w:cs="Times New Roman"/>
+          <w:color w:val="0000FF"/>
+          <w:sz w:val="28"/>
+          <w:szCs w:val="28"/>
+          <w:u w:val="single" w:color="0000FF"/>
           <w:lang w:val="en-US"/>
         </w:rPr>
       </w:pPr>
@@ -761,7 +828,17 @@
           <w:sz w:val="28"/>
           <w:lang w:val="en-US"/>
         </w:rPr>
-        <w:t>Begin</w:t>
+        <w:lastRenderedPageBreak/>
+        <w:t>Advisor</w:t>
+      </w:r>
+      <w:r>
+        <w:rPr>
+          <w:rFonts w:ascii="Times New Roman" w:eastAsia="Times New Roman" w:hAnsi="Times New Roman" w:cs="Times New Roman"/>
+          <w:b/>
+          <w:sz w:val="28"/>
+          <w:lang w:val="en-US"/>
+        </w:rPr>
+        <w:t xml:space="preserve"> (TUM)</w:t>
       </w:r>
       <w:r>
         <w:rPr>
@@ -775,38 +852,50 @@
         <w:rPr>
           <w:rFonts w:ascii="Times New Roman" w:eastAsia="Times New Roman" w:hAnsi="Times New Roman" w:cs="Times New Roman"/>
           <w:sz w:val="28"/>
-          <w:lang w:val="en-US"/>
-        </w:rPr>
-        <w:t>October</w:t>
-      </w:r>
-      <w:r>
-        <w:rPr>
-          <w:rFonts w:ascii="Times New Roman" w:eastAsia="Times New Roman" w:hAnsi="Times New Roman" w:cs="Times New Roman"/>
-          <w:sz w:val="28"/>
-          <w:lang w:val="en-US"/>
-        </w:rPr>
-        <w:t xml:space="preserve"> </w:t>
-      </w:r>
-      <w:r>
-        <w:rPr>
-          <w:rFonts w:ascii="Times New Roman" w:eastAsia="Times New Roman" w:hAnsi="Times New Roman" w:cs="Times New Roman"/>
-          <w:sz w:val="28"/>
-          <w:lang w:val="en-US"/>
-        </w:rPr>
-        <w:t>25</w:t>
-      </w:r>
-      <w:r>
-        <w:rPr>
-          <w:rFonts w:ascii="Times New Roman" w:eastAsia="Times New Roman" w:hAnsi="Times New Roman" w:cs="Times New Roman"/>
-          <w:sz w:val="28"/>
-          <w:lang w:val="en-US"/>
-        </w:rPr>
-        <w:t xml:space="preserve">, 2016 </w:t>
-      </w:r>
-    </w:p>
-    <w:p>
-      <w:pPr>
-        <w:spacing w:before="120" w:line="360" w:lineRule="auto"/>
+          <w:szCs w:val="28"/>
+          <w:lang w:val="en-US"/>
+        </w:rPr>
+        <w:t xml:space="preserve">Sarah </w:t>
+      </w:r>
+      <w:proofErr w:type="spellStart"/>
+      <w:r>
+        <w:rPr>
+          <w:rFonts w:ascii="Times New Roman" w:eastAsia="Times New Roman" w:hAnsi="Times New Roman" w:cs="Times New Roman"/>
+          <w:sz w:val="28"/>
+          <w:szCs w:val="28"/>
+          <w:lang w:val="en-US"/>
+        </w:rPr>
+        <w:t>Theinert</w:t>
+      </w:r>
+      <w:proofErr w:type="spellEnd"/>
+      <w:r>
+        <w:rPr>
+          <w:rFonts w:ascii="Times New Roman" w:eastAsia="Times New Roman" w:hAnsi="Times New Roman" w:cs="Times New Roman"/>
+          <w:sz w:val="28"/>
+          <w:szCs w:val="28"/>
+          <w:lang w:val="en-US"/>
+        </w:rPr>
+        <w:t>, M.</w:t>
+      </w:r>
+      <w:r>
+        <w:rPr>
+          <w:rFonts w:ascii="Times New Roman" w:eastAsia="Times New Roman" w:hAnsi="Times New Roman" w:cs="Times New Roman"/>
+          <w:sz w:val="28"/>
+          <w:szCs w:val="28"/>
+          <w:lang w:val="en-US"/>
+        </w:rPr>
+        <w:t>Sc.</w:t>
+      </w:r>
+      <w:r>
+        <w:rPr>
+          <w:rFonts w:ascii="Times New Roman" w:eastAsia="Times New Roman" w:hAnsi="Times New Roman" w:cs="Times New Roman"/>
+          <w:sz w:val="28"/>
+          <w:szCs w:val="28"/>
+          <w:lang w:val="en-US"/>
+        </w:rPr>
+        <w:t xml:space="preserve"> (</w:t>
+      </w:r>
+      <w:r>
         <w:rPr>
           <w:rFonts w:ascii="Times New Roman" w:hAnsi="Times New Roman" w:cs="Times New Roman"/>
           <w:color w:val="262626"/>
@@ -814,95 +903,18 @@
           <w:szCs w:val="28"/>
           <w:lang w:val="en-US"/>
         </w:rPr>
-      </w:pPr>
-      <w:r>
-        <w:rPr>
-          <w:rFonts w:ascii="Times New Roman" w:eastAsia="Times New Roman" w:hAnsi="Times New Roman" w:cs="Times New Roman"/>
-          <w:b/>
-          <w:sz w:val="28"/>
-          <w:lang w:val="en-US"/>
-        </w:rPr>
-        <w:lastRenderedPageBreak/>
-        <w:t>Advisors (TUM)</w:t>
-      </w:r>
-      <w:r>
-        <w:rPr>
-          <w:rFonts w:ascii="Times New Roman" w:eastAsia="Times New Roman" w:hAnsi="Times New Roman" w:cs="Times New Roman"/>
-          <w:sz w:val="28"/>
-          <w:lang w:val="en-US"/>
-        </w:rPr>
-        <w:t xml:space="preserve">: </w:t>
-      </w:r>
-      <w:r>
-        <w:rPr>
-          <w:rFonts w:ascii="Times New Roman" w:eastAsia="Times New Roman" w:hAnsi="Times New Roman" w:cs="Times New Roman"/>
-          <w:sz w:val="28"/>
-          <w:szCs w:val="28"/>
-          <w:lang w:val="en-US"/>
-        </w:rPr>
-        <w:t xml:space="preserve">Maximilian </w:t>
-      </w:r>
-      <w:proofErr w:type="spellStart"/>
-      <w:r>
-        <w:rPr>
-          <w:rFonts w:ascii="Times New Roman" w:eastAsia="Times New Roman" w:hAnsi="Times New Roman" w:cs="Times New Roman"/>
-          <w:sz w:val="28"/>
-          <w:szCs w:val="28"/>
-          <w:lang w:val="en-US"/>
-        </w:rPr>
-        <w:t>Vrecko</w:t>
-      </w:r>
-      <w:proofErr w:type="spellEnd"/>
-      <w:r>
-        <w:rPr>
-          <w:rFonts w:ascii="Times New Roman" w:eastAsia="Times New Roman" w:hAnsi="Times New Roman" w:cs="Times New Roman"/>
-          <w:sz w:val="28"/>
-          <w:szCs w:val="28"/>
-          <w:lang w:val="en-US"/>
-        </w:rPr>
-        <w:t>, M.</w:t>
-      </w:r>
-      <w:r>
-        <w:rPr>
-          <w:rFonts w:ascii="Times New Roman" w:eastAsia="Times New Roman" w:hAnsi="Times New Roman" w:cs="Times New Roman"/>
-          <w:sz w:val="28"/>
-          <w:szCs w:val="28"/>
-          <w:lang w:val="en-US"/>
-        </w:rPr>
-        <w:t>Sc.</w:t>
-      </w:r>
-      <w:r>
-        <w:rPr>
-          <w:rFonts w:ascii="Times New Roman" w:eastAsia="Times New Roman" w:hAnsi="Times New Roman" w:cs="Times New Roman"/>
-          <w:sz w:val="28"/>
-          <w:szCs w:val="28"/>
-          <w:lang w:val="en-US"/>
-        </w:rPr>
-        <w:t xml:space="preserve"> (</w:t>
+        <w:t>sarah.theinert@tum.de</w:t>
+      </w:r>
+      <w:r>
+        <w:rPr>
+          <w:rFonts w:ascii="Times New Roman" w:hAnsi="Times New Roman" w:cs="Times New Roman"/>
+          <w:sz w:val="28"/>
+          <w:szCs w:val="28"/>
+          <w:lang w:val="en-US"/>
+        </w:rPr>
+        <w:t xml:space="preserve">), </w:t>
       </w:r>
       <w:hyperlink r:id="rId5" w:history="1">
-        <w:r>
-          <w:rPr>
-            <w:rFonts w:ascii="Times New Roman" w:hAnsi="Times New Roman" w:cs="Times New Roman"/>
-            <w:color w:val="386EFF"/>
-            <w:sz w:val="28"/>
-            <w:szCs w:val="28"/>
-            <w:u w:val="single" w:color="386EFF"/>
-            <w:lang w:val="en-US"/>
-          </w:rPr>
-          <w:t>maximilian.vrecko@tum.de</w:t>
-        </w:r>
-      </w:hyperlink>
-      <w:r>
-        <w:rPr>
-          <w:rFonts w:ascii="Times New Roman" w:hAnsi="Times New Roman" w:cs="Times New Roman"/>
-          <w:sz w:val="28"/>
-          <w:szCs w:val="28"/>
-          <w:lang w:val="en-US"/>
-        </w:rPr>
-        <w:t xml:space="preserve">), </w:t>
-      </w:r>
-      <w:hyperlink r:id="rId6" w:history="1">
         <w:r>
           <w:rPr>
             <w:rFonts w:ascii="Times New Roman" w:hAnsi="Times New Roman" w:cs="Times New Roman"/>
@@ -1106,10 +1118,6 @@
     <w:p>
       <w:pPr>
         <w:pStyle w:val="ListParagraph"/>
-        <w:numPr>
-          <w:ilvl w:val="0"/>
-          <w:numId w:val="3"/>
-        </w:numPr>
         <w:spacing w:before="120" w:line="360" w:lineRule="auto"/>
         <w:rPr>
           <w:rFonts w:ascii="Times New Roman" w:eastAsia="Times New Roman" w:hAnsi="Times New Roman" w:cs="Times New Roman"/>
@@ -1117,71 +1125,57 @@
           <w:lang w:val="en-US"/>
         </w:rPr>
       </w:pPr>
-      <w:r>
-        <w:rPr>
-          <w:rFonts w:ascii="Times New Roman" w:eastAsia="Times New Roman" w:hAnsi="Times New Roman" w:cs="Times New Roman"/>
-          <w:sz w:val="28"/>
-          <w:lang w:val="en-US"/>
-        </w:rPr>
-        <w:t>Phase 2 (</w:t>
-      </w:r>
-      <w:r>
-        <w:rPr>
-          <w:rFonts w:ascii="Times New Roman" w:eastAsia="Times New Roman" w:hAnsi="Times New Roman" w:cs="Times New Roman"/>
-          <w:sz w:val="28"/>
-          <w:lang w:val="en-US"/>
-        </w:rPr>
-        <w:t xml:space="preserve">end of </w:t>
-      </w:r>
-      <w:r>
-        <w:rPr>
-          <w:rFonts w:ascii="Times New Roman" w:eastAsia="Times New Roman" w:hAnsi="Times New Roman" w:cs="Times New Roman"/>
-          <w:sz w:val="28"/>
-          <w:lang w:val="en-US"/>
-        </w:rPr>
-        <w:t>October</w:t>
-      </w:r>
-      <w:r>
-        <w:rPr>
-          <w:rFonts w:ascii="Times New Roman" w:eastAsia="Times New Roman" w:hAnsi="Times New Roman" w:cs="Times New Roman"/>
-          <w:sz w:val="28"/>
-          <w:lang w:val="en-US"/>
-        </w:rPr>
-        <w:t xml:space="preserve">): Define a conceptual design of </w:t>
-      </w:r>
-      <w:r>
-        <w:rPr>
-          <w:rFonts w:ascii="Times New Roman" w:eastAsia="Times New Roman" w:hAnsi="Times New Roman" w:cs="Times New Roman"/>
-          <w:sz w:val="28"/>
-          <w:lang w:val="en-US"/>
-        </w:rPr>
-        <w:t>risk assessment matrix</w:t>
-      </w:r>
-      <w:r>
-        <w:rPr>
-          <w:rFonts w:ascii="Times New Roman" w:eastAsia="Times New Roman" w:hAnsi="Times New Roman" w:cs="Times New Roman"/>
-          <w:sz w:val="28"/>
-          <w:lang w:val="en-US"/>
-        </w:rPr>
-        <w:t xml:space="preserve"> that includes features from </w:t>
-      </w:r>
-      <w:r>
-        <w:rPr>
-          <w:rFonts w:ascii="Times New Roman" w:eastAsia="Times New Roman" w:hAnsi="Times New Roman" w:cs="Times New Roman"/>
-          <w:sz w:val="28"/>
-          <w:lang w:val="en-US"/>
-        </w:rPr>
-        <w:t>existing products on the market</w:t>
-      </w:r>
-      <w:r>
-        <w:rPr>
-          <w:rFonts w:ascii="Times New Roman" w:eastAsia="Times New Roman" w:hAnsi="Times New Roman" w:cs="Times New Roman"/>
-          <w:sz w:val="28"/>
-          <w:lang w:val="en-US"/>
-        </w:rPr>
-        <w:t xml:space="preserve">. </w:t>
-      </w:r>
-    </w:p>
+      <w:bookmarkStart w:id="0" w:name="OLE_LINK3"/>
+      <w:bookmarkStart w:id="1" w:name="OLE_LINK4"/>
+      <w:r>
+        <w:rPr>
+          <w:rFonts w:ascii="Times New Roman" w:eastAsia="Times New Roman" w:hAnsi="Times New Roman" w:cs="Times New Roman"/>
+          <w:sz w:val="28"/>
+          <w:lang w:val="en-US"/>
+        </w:rPr>
+        <w:t xml:space="preserve">Responsible person(s): </w:t>
+      </w:r>
+      <w:bookmarkStart w:id="2" w:name="OLE_LINK7"/>
+      <w:bookmarkStart w:id="3" w:name="OLE_LINK8"/>
+      <w:r>
+        <w:rPr>
+          <w:rFonts w:ascii="Times New Roman" w:eastAsia="Times New Roman" w:hAnsi="Times New Roman" w:cs="Times New Roman"/>
+          <w:sz w:val="28"/>
+          <w:lang w:val="en-US"/>
+        </w:rPr>
+        <w:t xml:space="preserve">Andrey </w:t>
+      </w:r>
+      <w:proofErr w:type="spellStart"/>
+      <w:r>
+        <w:rPr>
+          <w:rFonts w:ascii="Times New Roman" w:eastAsia="Times New Roman" w:hAnsi="Times New Roman" w:cs="Times New Roman"/>
+          <w:sz w:val="28"/>
+          <w:lang w:val="en-US"/>
+        </w:rPr>
+        <w:t>Nikiforov</w:t>
+      </w:r>
+      <w:proofErr w:type="spellEnd"/>
+      <w:r>
+        <w:rPr>
+          <w:rFonts w:ascii="Times New Roman" w:eastAsia="Times New Roman" w:hAnsi="Times New Roman" w:cs="Times New Roman"/>
+          <w:sz w:val="28"/>
+          <w:lang w:val="en-US"/>
+        </w:rPr>
+        <w:t xml:space="preserve">, </w:t>
+      </w:r>
+      <w:bookmarkEnd w:id="2"/>
+      <w:bookmarkEnd w:id="3"/>
+      <w:r>
+        <w:rPr>
+          <w:rFonts w:ascii="Times New Roman" w:eastAsia="Times New Roman" w:hAnsi="Times New Roman" w:cs="Times New Roman"/>
+          <w:sz w:val="28"/>
+          <w:lang w:val="en-US"/>
+        </w:rPr>
+        <w:t>Sergey Nasonov</w:t>
+      </w:r>
+    </w:p>
+    <w:bookmarkEnd w:id="0"/>
+    <w:bookmarkEnd w:id="1"/>
     <w:p>
       <w:pPr>
         <w:pStyle w:val="ListParagraph"/>
@@ -1202,97 +1196,134 @@
           <w:sz w:val="28"/>
           <w:lang w:val="en-US"/>
         </w:rPr>
-        <w:t>Phase 3 (</w:t>
-      </w:r>
-      <w:r>
-        <w:rPr>
-          <w:rFonts w:ascii="Times New Roman" w:eastAsia="Times New Roman" w:hAnsi="Times New Roman" w:cs="Times New Roman"/>
-          <w:sz w:val="28"/>
-          <w:lang w:val="en-US"/>
-        </w:rPr>
-        <w:t xml:space="preserve">beginning </w:t>
-      </w:r>
-      <w:r>
-        <w:rPr>
-          <w:rFonts w:ascii="Times New Roman" w:eastAsia="Times New Roman" w:hAnsi="Times New Roman" w:cs="Times New Roman"/>
-          <w:sz w:val="28"/>
-          <w:lang w:val="en-US"/>
-        </w:rPr>
-        <w:t xml:space="preserve">of </w:t>
-      </w:r>
-      <w:r>
-        <w:rPr>
-          <w:rFonts w:ascii="Times New Roman" w:eastAsia="Times New Roman" w:hAnsi="Times New Roman" w:cs="Times New Roman"/>
-          <w:sz w:val="28"/>
-          <w:lang w:val="en-US"/>
-        </w:rPr>
-        <w:t>November</w:t>
-      </w:r>
-      <w:r>
-        <w:rPr>
-          <w:rFonts w:ascii="Times New Roman" w:eastAsia="Times New Roman" w:hAnsi="Times New Roman" w:cs="Times New Roman"/>
-          <w:sz w:val="28"/>
-          <w:lang w:val="en-US"/>
-        </w:rPr>
-        <w:t xml:space="preserve">): Implementation </w:t>
-      </w:r>
-      <w:r>
-        <w:rPr>
-          <w:rFonts w:ascii="Times New Roman" w:eastAsia="Times New Roman" w:hAnsi="Times New Roman" w:cs="Times New Roman"/>
-          <w:sz w:val="28"/>
-          <w:lang w:val="en-US"/>
-        </w:rPr>
-        <w:t xml:space="preserve">and evaluation </w:t>
-      </w:r>
-      <w:r>
-        <w:rPr>
-          <w:rFonts w:ascii="Times New Roman" w:eastAsia="Times New Roman" w:hAnsi="Times New Roman" w:cs="Times New Roman"/>
-          <w:sz w:val="28"/>
-          <w:lang w:val="en-US"/>
-        </w:rPr>
-        <w:t xml:space="preserve">of the conceptual </w:t>
-      </w:r>
-      <w:r>
-        <w:rPr>
-          <w:rFonts w:ascii="Times New Roman" w:eastAsia="Times New Roman" w:hAnsi="Times New Roman" w:cs="Times New Roman"/>
-          <w:sz w:val="28"/>
-          <w:lang w:val="en-US"/>
-        </w:rPr>
-        <w:t>matrix</w:t>
-      </w:r>
-      <w:r>
-        <w:rPr>
-          <w:rFonts w:ascii="Times New Roman" w:eastAsia="Times New Roman" w:hAnsi="Times New Roman" w:cs="Times New Roman"/>
-          <w:sz w:val="28"/>
-          <w:lang w:val="en-US"/>
-        </w:rPr>
-        <w:t xml:space="preserve"> as defined in Phase 2. </w:t>
-      </w:r>
-      <w:r>
-        <w:rPr>
-          <w:rFonts w:ascii="Times New Roman" w:eastAsia="Times New Roman" w:hAnsi="Times New Roman" w:cs="Times New Roman"/>
-          <w:sz w:val="28"/>
-          <w:lang w:val="en-US"/>
-        </w:rPr>
-        <w:t>Documentation a</w:t>
-      </w:r>
-      <w:r>
-        <w:rPr>
-          <w:rFonts w:ascii="Times New Roman" w:eastAsia="Times New Roman" w:hAnsi="Times New Roman" w:cs="Times New Roman"/>
-          <w:sz w:val="28"/>
-          <w:lang w:val="en-US"/>
-        </w:rPr>
-        <w:t>nd dissemination of the changes</w:t>
-      </w:r>
-      <w:r>
-        <w:rPr>
-          <w:rFonts w:ascii="Times New Roman" w:eastAsia="Times New Roman" w:hAnsi="Times New Roman" w:cs="Times New Roman"/>
-          <w:sz w:val="28"/>
-          <w:lang w:val="en-US"/>
-        </w:rPr>
-        <w:t>.</w:t>
-      </w:r>
-    </w:p>
+        <w:t>Phase 2 (</w:t>
+      </w:r>
+      <w:r>
+        <w:rPr>
+          <w:rFonts w:ascii="Times New Roman" w:eastAsia="Times New Roman" w:hAnsi="Times New Roman" w:cs="Times New Roman"/>
+          <w:sz w:val="28"/>
+          <w:lang w:val="en-US"/>
+        </w:rPr>
+        <w:t xml:space="preserve">end of </w:t>
+      </w:r>
+      <w:r>
+        <w:rPr>
+          <w:rFonts w:ascii="Times New Roman" w:eastAsia="Times New Roman" w:hAnsi="Times New Roman" w:cs="Times New Roman"/>
+          <w:sz w:val="28"/>
+          <w:lang w:val="en-US"/>
+        </w:rPr>
+        <w:t>October</w:t>
+      </w:r>
+      <w:r>
+        <w:rPr>
+          <w:rFonts w:ascii="Times New Roman" w:eastAsia="Times New Roman" w:hAnsi="Times New Roman" w:cs="Times New Roman"/>
+          <w:sz w:val="28"/>
+          <w:lang w:val="en-US"/>
+        </w:rPr>
+        <w:t xml:space="preserve">): Define a conceptual design of </w:t>
+      </w:r>
+      <w:r>
+        <w:rPr>
+          <w:rFonts w:ascii="Times New Roman" w:eastAsia="Times New Roman" w:hAnsi="Times New Roman" w:cs="Times New Roman"/>
+          <w:sz w:val="28"/>
+          <w:lang w:val="en-US"/>
+        </w:rPr>
+        <w:t>risk assessment matrix</w:t>
+      </w:r>
+      <w:r>
+        <w:rPr>
+          <w:rFonts w:ascii="Times New Roman" w:eastAsia="Times New Roman" w:hAnsi="Times New Roman" w:cs="Times New Roman"/>
+          <w:sz w:val="28"/>
+          <w:lang w:val="en-US"/>
+        </w:rPr>
+        <w:t xml:space="preserve"> that includes features from </w:t>
+      </w:r>
+      <w:r>
+        <w:rPr>
+          <w:rFonts w:ascii="Times New Roman" w:eastAsia="Times New Roman" w:hAnsi="Times New Roman" w:cs="Times New Roman"/>
+          <w:sz w:val="28"/>
+          <w:lang w:val="en-US"/>
+        </w:rPr>
+        <w:t>existing products on the market</w:t>
+      </w:r>
+      <w:r>
+        <w:rPr>
+          <w:rFonts w:ascii="Times New Roman" w:eastAsia="Times New Roman" w:hAnsi="Times New Roman" w:cs="Times New Roman"/>
+          <w:sz w:val="28"/>
+          <w:lang w:val="en-US"/>
+        </w:rPr>
+        <w:t xml:space="preserve">. </w:t>
+      </w:r>
+    </w:p>
+    <w:p>
+      <w:pPr>
+        <w:pStyle w:val="ListParagraph"/>
+        <w:spacing w:before="120" w:line="360" w:lineRule="auto"/>
+        <w:rPr>
+          <w:rFonts w:ascii="Times New Roman" w:eastAsia="Times New Roman" w:hAnsi="Times New Roman" w:cs="Times New Roman"/>
+          <w:sz w:val="28"/>
+          <w:lang w:val="en-US"/>
+        </w:rPr>
+      </w:pPr>
+      <w:bookmarkStart w:id="4" w:name="OLE_LINK9"/>
+      <w:bookmarkStart w:id="5" w:name="OLE_LINK10"/>
+      <w:bookmarkStart w:id="6" w:name="OLE_LINK13"/>
+      <w:bookmarkStart w:id="7" w:name="OLE_LINK14"/>
+      <w:r>
+        <w:rPr>
+          <w:rFonts w:ascii="Times New Roman" w:eastAsia="Times New Roman" w:hAnsi="Times New Roman" w:cs="Times New Roman"/>
+          <w:sz w:val="28"/>
+          <w:lang w:val="en-US"/>
+        </w:rPr>
+        <w:t xml:space="preserve">Responsible </w:t>
+      </w:r>
+      <w:r>
+        <w:rPr>
+          <w:rFonts w:ascii="Times New Roman" w:eastAsia="Times New Roman" w:hAnsi="Times New Roman" w:cs="Times New Roman"/>
+          <w:sz w:val="28"/>
+          <w:lang w:val="en-US"/>
+        </w:rPr>
+        <w:t>p</w:t>
+      </w:r>
+      <w:r>
+        <w:rPr>
+          <w:rFonts w:ascii="Times New Roman" w:eastAsia="Times New Roman" w:hAnsi="Times New Roman" w:cs="Times New Roman"/>
+          <w:sz w:val="28"/>
+          <w:lang w:val="en-US"/>
+        </w:rPr>
+        <w:t xml:space="preserve">erson(s): Andrey </w:t>
+      </w:r>
+      <w:proofErr w:type="spellStart"/>
+      <w:r>
+        <w:rPr>
+          <w:rFonts w:ascii="Times New Roman" w:eastAsia="Times New Roman" w:hAnsi="Times New Roman" w:cs="Times New Roman"/>
+          <w:sz w:val="28"/>
+          <w:lang w:val="en-US"/>
+        </w:rPr>
+        <w:t>Nikiforov</w:t>
+      </w:r>
+      <w:proofErr w:type="spellEnd"/>
+      <w:r>
+        <w:rPr>
+          <w:rFonts w:ascii="Times New Roman" w:eastAsia="Times New Roman" w:hAnsi="Times New Roman" w:cs="Times New Roman"/>
+          <w:sz w:val="28"/>
+          <w:lang w:val="en-US"/>
+        </w:rPr>
+        <w:t xml:space="preserve">, </w:t>
+      </w:r>
+      <w:bookmarkEnd w:id="4"/>
+      <w:bookmarkEnd w:id="5"/>
+      <w:r>
+        <w:rPr>
+          <w:rFonts w:ascii="Times New Roman" w:eastAsia="Times New Roman" w:hAnsi="Times New Roman" w:cs="Times New Roman"/>
+          <w:sz w:val="28"/>
+          <w:lang w:val="en-US"/>
+        </w:rPr>
+        <w:t>Sergey Nasonov</w:t>
+      </w:r>
+    </w:p>
+    <w:bookmarkEnd w:id="6"/>
+    <w:bookmarkEnd w:id="7"/>
     <w:p>
       <w:pPr>
         <w:pStyle w:val="ListParagraph"/>
@@ -1313,15 +1344,15 @@
           <w:sz w:val="28"/>
           <w:lang w:val="en-US"/>
         </w:rPr>
-        <w:t>Phase 4 (</w:t>
-      </w:r>
-      <w:r>
-        <w:rPr>
-          <w:rFonts w:ascii="Times New Roman" w:eastAsia="Times New Roman" w:hAnsi="Times New Roman" w:cs="Times New Roman"/>
-          <w:sz w:val="28"/>
-          <w:lang w:val="en-US"/>
-        </w:rPr>
-        <w:t xml:space="preserve">mid </w:t>
+        <w:t>Phase 3 (</w:t>
+      </w:r>
+      <w:r>
+        <w:rPr>
+          <w:rFonts w:ascii="Times New Roman" w:eastAsia="Times New Roman" w:hAnsi="Times New Roman" w:cs="Times New Roman"/>
+          <w:sz w:val="28"/>
+          <w:lang w:val="en-US"/>
+        </w:rPr>
+        <w:t xml:space="preserve">beginning </w:t>
       </w:r>
       <w:r>
         <w:rPr>
@@ -1345,15 +1376,100 @@
           <w:sz w:val="28"/>
           <w:lang w:val="en-US"/>
         </w:rPr>
-        <w:t xml:space="preserve">): </w:t>
-      </w:r>
-      <w:r>
-        <w:rPr>
-          <w:rFonts w:ascii="Times New Roman" w:eastAsia="Times New Roman" w:hAnsi="Times New Roman" w:cs="Times New Roman"/>
-          <w:sz w:val="28"/>
-          <w:lang w:val="en-US"/>
-        </w:rPr>
-        <w:t>Updating of scores in the</w:t>
+        <w:t xml:space="preserve">): Implementation </w:t>
+      </w:r>
+      <w:r>
+        <w:rPr>
+          <w:rFonts w:ascii="Times New Roman" w:eastAsia="Times New Roman" w:hAnsi="Times New Roman" w:cs="Times New Roman"/>
+          <w:sz w:val="28"/>
+          <w:lang w:val="en-US"/>
+        </w:rPr>
+        <w:t xml:space="preserve">and evaluation </w:t>
+      </w:r>
+      <w:r>
+        <w:rPr>
+          <w:rFonts w:ascii="Times New Roman" w:eastAsia="Times New Roman" w:hAnsi="Times New Roman" w:cs="Times New Roman"/>
+          <w:sz w:val="28"/>
+          <w:lang w:val="en-US"/>
+        </w:rPr>
+        <w:t xml:space="preserve">of the conceptual </w:t>
+      </w:r>
+      <w:r>
+        <w:rPr>
+          <w:rFonts w:ascii="Times New Roman" w:eastAsia="Times New Roman" w:hAnsi="Times New Roman" w:cs="Times New Roman"/>
+          <w:sz w:val="28"/>
+          <w:lang w:val="en-US"/>
+        </w:rPr>
+        <w:t>matrix</w:t>
+      </w:r>
+      <w:r>
+        <w:rPr>
+          <w:rFonts w:ascii="Times New Roman" w:eastAsia="Times New Roman" w:hAnsi="Times New Roman" w:cs="Times New Roman"/>
+          <w:sz w:val="28"/>
+          <w:lang w:val="en-US"/>
+        </w:rPr>
+        <w:t xml:space="preserve"> as defined in Phase 2. </w:t>
+      </w:r>
+      <w:r>
+        <w:rPr>
+          <w:rFonts w:ascii="Times New Roman" w:eastAsia="Times New Roman" w:hAnsi="Times New Roman" w:cs="Times New Roman"/>
+          <w:sz w:val="28"/>
+          <w:lang w:val="en-US"/>
+        </w:rPr>
+        <w:t>Documentation a</w:t>
+      </w:r>
+      <w:r>
+        <w:rPr>
+          <w:rFonts w:ascii="Times New Roman" w:eastAsia="Times New Roman" w:hAnsi="Times New Roman" w:cs="Times New Roman"/>
+          <w:sz w:val="28"/>
+          <w:lang w:val="en-US"/>
+        </w:rPr>
+        <w:t>nd dissemination of the changes</w:t>
+      </w:r>
+      <w:r>
+        <w:rPr>
+          <w:rFonts w:ascii="Times New Roman" w:eastAsia="Times New Roman" w:hAnsi="Times New Roman" w:cs="Times New Roman"/>
+          <w:sz w:val="28"/>
+          <w:lang w:val="en-US"/>
+        </w:rPr>
+        <w:t>.</w:t>
+      </w:r>
+    </w:p>
+    <w:p>
+      <w:pPr>
+        <w:pStyle w:val="ListParagraph"/>
+        <w:spacing w:before="120" w:line="360" w:lineRule="auto"/>
+        <w:rPr>
+          <w:rFonts w:ascii="Times New Roman" w:eastAsia="Times New Roman" w:hAnsi="Times New Roman" w:cs="Times New Roman"/>
+          <w:sz w:val="28"/>
+          <w:lang w:val="en-US"/>
+        </w:rPr>
+      </w:pPr>
+      <w:bookmarkStart w:id="8" w:name="OLE_LINK5"/>
+      <w:bookmarkStart w:id="9" w:name="OLE_LINK6"/>
+      <w:r>
+        <w:rPr>
+          <w:rFonts w:ascii="Times New Roman" w:eastAsia="Times New Roman" w:hAnsi="Times New Roman" w:cs="Times New Roman"/>
+          <w:sz w:val="28"/>
+          <w:lang w:val="en-US"/>
+        </w:rPr>
+        <w:t xml:space="preserve">Responsible </w:t>
+      </w:r>
+      <w:r>
+        <w:rPr>
+          <w:rFonts w:ascii="Times New Roman" w:eastAsia="Times New Roman" w:hAnsi="Times New Roman" w:cs="Times New Roman"/>
+          <w:sz w:val="28"/>
+          <w:lang w:val="en-US"/>
+        </w:rPr>
+        <w:t>person(s)</w:t>
+      </w:r>
+      <w:r>
+        <w:rPr>
+          <w:rFonts w:ascii="Times New Roman" w:eastAsia="Times New Roman" w:hAnsi="Times New Roman" w:cs="Times New Roman"/>
+          <w:sz w:val="28"/>
+          <w:lang w:val="en-US"/>
+        </w:rPr>
+        <w:t>:</w:t>
       </w:r>
       <w:r>
         <w:rPr>
@@ -1363,54 +1479,26 @@
         </w:rPr>
         <w:t xml:space="preserve"> </w:t>
       </w:r>
-      <w:r>
-        <w:rPr>
-          <w:rFonts w:ascii="Times New Roman" w:eastAsia="Times New Roman" w:hAnsi="Times New Roman" w:cs="Times New Roman"/>
-          <w:sz w:val="28"/>
-          <w:lang w:val="en-US"/>
-        </w:rPr>
-        <w:t>risk</w:t>
-      </w:r>
-      <w:r>
-        <w:rPr>
-          <w:rFonts w:ascii="Times New Roman" w:eastAsia="Times New Roman" w:hAnsi="Times New Roman" w:cs="Times New Roman"/>
-          <w:sz w:val="28"/>
-          <w:lang w:val="en-US"/>
-        </w:rPr>
-        <w:t xml:space="preserve"> </w:t>
-      </w:r>
-      <w:r>
-        <w:rPr>
-          <w:rFonts w:ascii="Times New Roman" w:eastAsia="Times New Roman" w:hAnsi="Times New Roman" w:cs="Times New Roman"/>
-          <w:sz w:val="28"/>
-          <w:lang w:val="en-US"/>
-        </w:rPr>
-        <w:t xml:space="preserve">matrix </w:t>
-      </w:r>
-      <w:r>
-        <w:rPr>
-          <w:rFonts w:ascii="Times New Roman" w:eastAsia="Times New Roman" w:hAnsi="Times New Roman" w:cs="Times New Roman"/>
-          <w:sz w:val="28"/>
-          <w:lang w:val="en-US"/>
-        </w:rPr>
-        <w:t xml:space="preserve">that includes </w:t>
-      </w:r>
-      <w:r>
-        <w:rPr>
-          <w:rFonts w:ascii="Times New Roman" w:eastAsia="Times New Roman" w:hAnsi="Times New Roman" w:cs="Times New Roman"/>
-          <w:sz w:val="28"/>
-          <w:lang w:val="en-US"/>
-        </w:rPr>
-        <w:t>knowledge gained during the evaluation</w:t>
-      </w:r>
-      <w:r>
-        <w:rPr>
-          <w:rFonts w:ascii="Times New Roman" w:eastAsia="Times New Roman" w:hAnsi="Times New Roman" w:cs="Times New Roman"/>
-          <w:sz w:val="28"/>
-          <w:lang w:val="en-US"/>
-        </w:rPr>
-        <w:t xml:space="preserve">. </w:t>
-      </w:r>
+      <w:bookmarkStart w:id="10" w:name="OLE_LINK16"/>
+      <w:bookmarkStart w:id="11" w:name="OLE_LINK17"/>
+      <w:r>
+        <w:rPr>
+          <w:rFonts w:ascii="Times New Roman" w:eastAsia="Times New Roman" w:hAnsi="Times New Roman" w:cs="Times New Roman"/>
+          <w:sz w:val="28"/>
+          <w:lang w:val="en-US"/>
+        </w:rPr>
+        <w:t>Sergey Nasono</w:t>
+      </w:r>
+      <w:r>
+        <w:rPr>
+          <w:rFonts w:ascii="Times New Roman" w:eastAsia="Times New Roman" w:hAnsi="Times New Roman" w:cs="Times New Roman"/>
+          <w:sz w:val="28"/>
+          <w:lang w:val="en-US"/>
+        </w:rPr>
+        <w:t>v</w:t>
+      </w:r>
+      <w:bookmarkEnd w:id="10"/>
+      <w:bookmarkEnd w:id="11"/>
     </w:p>
     <w:p>
       <w:pPr>
@@ -1426,21 +1514,40 @@
           <w:lang w:val="en-US"/>
         </w:rPr>
       </w:pPr>
-      <w:r>
-        <w:rPr>
-          <w:rFonts w:ascii="Times New Roman" w:eastAsia="Times New Roman" w:hAnsi="Times New Roman" w:cs="Times New Roman"/>
-          <w:sz w:val="28"/>
-          <w:lang w:val="en-US"/>
-        </w:rPr>
-        <w:t>Phase 5 (</w:t>
-      </w:r>
-      <w:r>
-        <w:rPr>
-          <w:rFonts w:ascii="Times New Roman" w:eastAsia="Times New Roman" w:hAnsi="Times New Roman" w:cs="Times New Roman"/>
-          <w:sz w:val="28"/>
-          <w:lang w:val="en-US"/>
-        </w:rPr>
-        <w:t>December</w:t>
+      <w:bookmarkStart w:id="12" w:name="OLE_LINK15"/>
+      <w:bookmarkEnd w:id="8"/>
+      <w:bookmarkEnd w:id="9"/>
+      <w:r>
+        <w:rPr>
+          <w:rFonts w:ascii="Times New Roman" w:eastAsia="Times New Roman" w:hAnsi="Times New Roman" w:cs="Times New Roman"/>
+          <w:sz w:val="28"/>
+          <w:lang w:val="en-US"/>
+        </w:rPr>
+        <w:t>Phase 4 (</w:t>
+      </w:r>
+      <w:r>
+        <w:rPr>
+          <w:rFonts w:ascii="Times New Roman" w:eastAsia="Times New Roman" w:hAnsi="Times New Roman" w:cs="Times New Roman"/>
+          <w:sz w:val="28"/>
+          <w:lang w:val="en-US"/>
+        </w:rPr>
+        <w:t xml:space="preserve">mid </w:t>
+      </w:r>
+      <w:r>
+        <w:rPr>
+          <w:rFonts w:ascii="Times New Roman" w:eastAsia="Times New Roman" w:hAnsi="Times New Roman" w:cs="Times New Roman"/>
+          <w:sz w:val="28"/>
+          <w:lang w:val="en-US"/>
+        </w:rPr>
+        <w:t xml:space="preserve">of </w:t>
+      </w:r>
+      <w:r>
+        <w:rPr>
+          <w:rFonts w:ascii="Times New Roman" w:eastAsia="Times New Roman" w:hAnsi="Times New Roman" w:cs="Times New Roman"/>
+          <w:sz w:val="28"/>
+          <w:lang w:val="en-US"/>
+        </w:rPr>
+        <w:t>November</w:t>
       </w:r>
       <w:r>
         <w:rPr>
@@ -1456,24 +1563,119 @@
           <w:sz w:val="28"/>
           <w:lang w:val="en-US"/>
         </w:rPr>
-        <w:t xml:space="preserve">Implementation and testing of the conceptual design </w:t>
-      </w:r>
-      <w:r>
-        <w:rPr>
-          <w:rFonts w:ascii="Times New Roman" w:eastAsia="Times New Roman" w:hAnsi="Times New Roman" w:cs="Times New Roman"/>
-          <w:sz w:val="28"/>
-          <w:lang w:val="en-US"/>
-        </w:rPr>
-        <w:t>of a recommendation algorithm based on scoring</w:t>
-      </w:r>
-      <w:r>
-        <w:rPr>
-          <w:rFonts w:ascii="Times New Roman" w:eastAsia="Times New Roman" w:hAnsi="Times New Roman" w:cs="Times New Roman"/>
-          <w:sz w:val="28"/>
-          <w:lang w:val="en-US"/>
-        </w:rPr>
-        <w:t xml:space="preserve"> defined in Phase 5. Documentation and dissemination of the changes.</w:t>
-      </w:r>
+        <w:t>Updating of scores in the</w:t>
+      </w:r>
+      <w:r>
+        <w:rPr>
+          <w:rFonts w:ascii="Times New Roman" w:eastAsia="Times New Roman" w:hAnsi="Times New Roman" w:cs="Times New Roman"/>
+          <w:sz w:val="28"/>
+          <w:lang w:val="en-US"/>
+        </w:rPr>
+        <w:t xml:space="preserve"> </w:t>
+      </w:r>
+      <w:r>
+        <w:rPr>
+          <w:rFonts w:ascii="Times New Roman" w:eastAsia="Times New Roman" w:hAnsi="Times New Roman" w:cs="Times New Roman"/>
+          <w:sz w:val="28"/>
+          <w:lang w:val="en-US"/>
+        </w:rPr>
+        <w:t>risk</w:t>
+      </w:r>
+      <w:r>
+        <w:rPr>
+          <w:rFonts w:ascii="Times New Roman" w:eastAsia="Times New Roman" w:hAnsi="Times New Roman" w:cs="Times New Roman"/>
+          <w:sz w:val="28"/>
+          <w:lang w:val="en-US"/>
+        </w:rPr>
+        <w:t xml:space="preserve"> </w:t>
+      </w:r>
+      <w:r>
+        <w:rPr>
+          <w:rFonts w:ascii="Times New Roman" w:eastAsia="Times New Roman" w:hAnsi="Times New Roman" w:cs="Times New Roman"/>
+          <w:sz w:val="28"/>
+          <w:lang w:val="en-US"/>
+        </w:rPr>
+        <w:t xml:space="preserve">matrix </w:t>
+      </w:r>
+      <w:r>
+        <w:rPr>
+          <w:rFonts w:ascii="Times New Roman" w:eastAsia="Times New Roman" w:hAnsi="Times New Roman" w:cs="Times New Roman"/>
+          <w:sz w:val="28"/>
+          <w:lang w:val="en-US"/>
+        </w:rPr>
+        <w:t xml:space="preserve">that includes </w:t>
+      </w:r>
+      <w:r>
+        <w:rPr>
+          <w:rFonts w:ascii="Times New Roman" w:eastAsia="Times New Roman" w:hAnsi="Times New Roman" w:cs="Times New Roman"/>
+          <w:sz w:val="28"/>
+          <w:lang w:val="en-US"/>
+        </w:rPr>
+        <w:t>knowledge gained during the evaluation</w:t>
+      </w:r>
+      <w:r>
+        <w:rPr>
+          <w:rFonts w:ascii="Times New Roman" w:eastAsia="Times New Roman" w:hAnsi="Times New Roman" w:cs="Times New Roman"/>
+          <w:sz w:val="28"/>
+          <w:lang w:val="en-US"/>
+        </w:rPr>
+        <w:t xml:space="preserve">. </w:t>
+      </w:r>
+    </w:p>
+    <w:p>
+      <w:pPr>
+        <w:pStyle w:val="ListParagraph"/>
+        <w:spacing w:before="120" w:line="360" w:lineRule="auto"/>
+        <w:rPr>
+          <w:rFonts w:ascii="Times New Roman" w:eastAsia="Times New Roman" w:hAnsi="Times New Roman" w:cs="Times New Roman"/>
+          <w:sz w:val="28"/>
+          <w:lang w:val="en-US"/>
+        </w:rPr>
+      </w:pPr>
+      <w:bookmarkStart w:id="13" w:name="OLE_LINK11"/>
+      <w:bookmarkStart w:id="14" w:name="OLE_LINK12"/>
+      <w:r>
+        <w:rPr>
+          <w:rFonts w:ascii="Times New Roman" w:eastAsia="Times New Roman" w:hAnsi="Times New Roman" w:cs="Times New Roman"/>
+          <w:sz w:val="28"/>
+          <w:lang w:val="en-US"/>
+        </w:rPr>
+        <w:t xml:space="preserve">Responsible </w:t>
+      </w:r>
+      <w:r>
+        <w:rPr>
+          <w:rFonts w:ascii="Times New Roman" w:eastAsia="Times New Roman" w:hAnsi="Times New Roman" w:cs="Times New Roman"/>
+          <w:sz w:val="28"/>
+          <w:lang w:val="en-US"/>
+        </w:rPr>
+        <w:t>p</w:t>
+      </w:r>
+      <w:r>
+        <w:rPr>
+          <w:rFonts w:ascii="Times New Roman" w:eastAsia="Times New Roman" w:hAnsi="Times New Roman" w:cs="Times New Roman"/>
+          <w:sz w:val="28"/>
+          <w:lang w:val="en-US"/>
+        </w:rPr>
+        <w:t xml:space="preserve">erson(s): </w:t>
+      </w:r>
+      <w:r>
+        <w:rPr>
+          <w:rFonts w:ascii="Times New Roman" w:eastAsia="Times New Roman" w:hAnsi="Times New Roman" w:cs="Times New Roman"/>
+          <w:sz w:val="28"/>
+          <w:lang w:val="en-US"/>
+        </w:rPr>
+        <w:t xml:space="preserve">Andrey </w:t>
+      </w:r>
+      <w:proofErr w:type="spellStart"/>
+      <w:r>
+        <w:rPr>
+          <w:rFonts w:ascii="Times New Roman" w:eastAsia="Times New Roman" w:hAnsi="Times New Roman" w:cs="Times New Roman"/>
+          <w:sz w:val="28"/>
+          <w:lang w:val="en-US"/>
+        </w:rPr>
+        <w:t>Nikiforov</w:t>
+      </w:r>
+      <w:proofErr w:type="spellEnd"/>
     </w:p>
     <w:p>
       <w:pPr>
@@ -1503,57 +1705,67 @@
           <w:sz w:val="28"/>
           <w:lang w:val="en-US"/>
         </w:rPr>
-        <w:t xml:space="preserve">6 </w:t>
-      </w:r>
-      <w:r>
-        <w:rPr>
-          <w:rFonts w:ascii="Times New Roman" w:eastAsia="Times New Roman" w:hAnsi="Times New Roman" w:cs="Times New Roman"/>
-          <w:sz w:val="28"/>
-          <w:lang w:val="en-US"/>
-        </w:rPr>
-        <w:t>(</w:t>
-      </w:r>
-      <w:r>
-        <w:rPr>
-          <w:rFonts w:ascii="Times New Roman" w:eastAsia="Times New Roman" w:hAnsi="Times New Roman" w:cs="Times New Roman"/>
-          <w:sz w:val="28"/>
-          <w:lang w:val="en-US"/>
-        </w:rPr>
-        <w:t>January</w:t>
-      </w:r>
-      <w:r>
-        <w:rPr>
-          <w:rFonts w:ascii="Times New Roman" w:eastAsia="Times New Roman" w:hAnsi="Times New Roman" w:cs="Times New Roman"/>
-          <w:sz w:val="28"/>
-          <w:lang w:val="en-US"/>
-        </w:rPr>
-        <w:t xml:space="preserve">): </w:t>
-      </w:r>
-      <w:r>
-        <w:rPr>
-          <w:rFonts w:ascii="Times New Roman" w:eastAsia="Times New Roman" w:hAnsi="Times New Roman" w:cs="Times New Roman"/>
-          <w:sz w:val="28"/>
-          <w:lang w:val="en-US"/>
-        </w:rPr>
-        <w:t xml:space="preserve">Final evaluation of the matrix and the algorithm. </w:t>
-      </w:r>
-      <w:r>
-        <w:rPr>
-          <w:rFonts w:ascii="Times New Roman" w:eastAsia="Times New Roman" w:hAnsi="Times New Roman" w:cs="Times New Roman"/>
-          <w:sz w:val="28"/>
-          <w:lang w:val="en-US"/>
-        </w:rPr>
-        <w:t>Presentation of the results</w:t>
-      </w:r>
-      <w:r>
-        <w:rPr>
-          <w:rFonts w:ascii="Times New Roman" w:eastAsia="Times New Roman" w:hAnsi="Times New Roman" w:cs="Times New Roman"/>
-          <w:sz w:val="28"/>
-          <w:lang w:val="en-US"/>
-        </w:rPr>
-        <w:t>.</w:t>
-      </w:r>
-    </w:p>
+        <w:t>4</w:t>
+      </w:r>
+      <w:r>
+        <w:rPr>
+          <w:rFonts w:ascii="Times New Roman" w:eastAsia="Times New Roman" w:hAnsi="Times New Roman" w:cs="Times New Roman"/>
+          <w:sz w:val="28"/>
+          <w:lang w:val="en-US"/>
+        </w:rPr>
+        <w:t xml:space="preserve"> </w:t>
+      </w:r>
+      <w:r>
+        <w:rPr>
+          <w:rFonts w:ascii="Times New Roman" w:eastAsia="Times New Roman" w:hAnsi="Times New Roman" w:cs="Times New Roman"/>
+          <w:sz w:val="28"/>
+          <w:lang w:val="en-US"/>
+        </w:rPr>
+        <w:t xml:space="preserve">(mid of November): </w:t>
+      </w:r>
+      <w:r>
+        <w:rPr>
+          <w:rFonts w:ascii="Times New Roman" w:eastAsia="Times New Roman" w:hAnsi="Times New Roman" w:cs="Times New Roman"/>
+          <w:sz w:val="28"/>
+          <w:lang w:val="en-US"/>
+        </w:rPr>
+        <w:t xml:space="preserve">Implementing clustering algorithms that will allow to bring investment to different groups and categories. In the later stages these grouping will allow to recommend the investments to different types of people depending on their risk averseness. </w:t>
+      </w:r>
+    </w:p>
+    <w:p>
+      <w:pPr>
+        <w:pStyle w:val="ListParagraph"/>
+        <w:spacing w:before="120" w:line="360" w:lineRule="auto"/>
+        <w:rPr>
+          <w:rFonts w:ascii="Times New Roman" w:eastAsia="Times New Roman" w:hAnsi="Times New Roman" w:cs="Times New Roman"/>
+          <w:sz w:val="28"/>
+          <w:lang w:val="en-US"/>
+        </w:rPr>
+      </w:pPr>
+      <w:r>
+        <w:rPr>
+          <w:rFonts w:ascii="Times New Roman" w:eastAsia="Times New Roman" w:hAnsi="Times New Roman" w:cs="Times New Roman"/>
+          <w:sz w:val="28"/>
+          <w:lang w:val="en-US"/>
+        </w:rPr>
+        <w:t xml:space="preserve">Responsible person(s): </w:t>
+      </w:r>
+      <w:bookmarkStart w:id="15" w:name="OLE_LINK18"/>
+      <w:bookmarkStart w:id="16" w:name="OLE_LINK19"/>
+      <w:r>
+        <w:rPr>
+          <w:rFonts w:ascii="Times New Roman" w:eastAsia="Times New Roman" w:hAnsi="Times New Roman" w:cs="Times New Roman"/>
+          <w:sz w:val="28"/>
+          <w:lang w:val="en-US"/>
+        </w:rPr>
+        <w:t>Sergey Nasonov</w:t>
+      </w:r>
+      <w:bookmarkEnd w:id="15"/>
+      <w:bookmarkEnd w:id="16"/>
+    </w:p>
+    <w:bookmarkEnd w:id="12"/>
+    <w:bookmarkEnd w:id="13"/>
+    <w:bookmarkEnd w:id="14"/>
     <w:p>
       <w:pPr>
         <w:pStyle w:val="ListParagraph"/>
@@ -1563,7 +1775,125 @@
         </w:numPr>
         <w:spacing w:before="120" w:line="360" w:lineRule="auto"/>
         <w:rPr>
-          <w:sz w:val="28"/>
+          <w:rFonts w:ascii="Times New Roman" w:eastAsia="Times New Roman" w:hAnsi="Times New Roman" w:cs="Times New Roman"/>
+          <w:sz w:val="28"/>
+          <w:lang w:val="en-US"/>
+        </w:rPr>
+      </w:pPr>
+      <w:r>
+        <w:rPr>
+          <w:rFonts w:ascii="Times New Roman" w:eastAsia="Times New Roman" w:hAnsi="Times New Roman" w:cs="Times New Roman"/>
+          <w:sz w:val="28"/>
+          <w:lang w:val="en-US"/>
+        </w:rPr>
+        <w:t>Phase 5 (</w:t>
+      </w:r>
+      <w:r>
+        <w:rPr>
+          <w:rFonts w:ascii="Times New Roman" w:eastAsia="Times New Roman" w:hAnsi="Times New Roman" w:cs="Times New Roman"/>
+          <w:sz w:val="28"/>
+          <w:lang w:val="en-US"/>
+        </w:rPr>
+        <w:t>December</w:t>
+      </w:r>
+      <w:r>
+        <w:rPr>
+          <w:rFonts w:ascii="Times New Roman" w:eastAsia="Times New Roman" w:hAnsi="Times New Roman" w:cs="Times New Roman"/>
+          <w:sz w:val="28"/>
+          <w:lang w:val="en-US"/>
+        </w:rPr>
+        <w:t xml:space="preserve">): </w:t>
+      </w:r>
+      <w:r>
+        <w:rPr>
+          <w:rFonts w:ascii="Times New Roman" w:eastAsia="Times New Roman" w:hAnsi="Times New Roman" w:cs="Times New Roman"/>
+          <w:sz w:val="28"/>
+          <w:lang w:val="en-US"/>
+        </w:rPr>
+        <w:t xml:space="preserve">Implementation and testing of the conceptual design </w:t>
+      </w:r>
+      <w:r>
+        <w:rPr>
+          <w:rFonts w:ascii="Times New Roman" w:eastAsia="Times New Roman" w:hAnsi="Times New Roman" w:cs="Times New Roman"/>
+          <w:sz w:val="28"/>
+          <w:lang w:val="en-US"/>
+        </w:rPr>
+        <w:t>of a recommendation algorithm based on scoring</w:t>
+      </w:r>
+      <w:r>
+        <w:rPr>
+          <w:rFonts w:ascii="Times New Roman" w:eastAsia="Times New Roman" w:hAnsi="Times New Roman" w:cs="Times New Roman"/>
+          <w:sz w:val="28"/>
+          <w:lang w:val="en-US"/>
+        </w:rPr>
+        <w:t xml:space="preserve"> defined in Phase 5. Documentation and dissemination of the changes.</w:t>
+      </w:r>
+    </w:p>
+    <w:p>
+      <w:pPr>
+        <w:pStyle w:val="ListParagraph"/>
+        <w:spacing w:before="120" w:line="360" w:lineRule="auto"/>
+        <w:rPr>
+          <w:rFonts w:ascii="Times New Roman" w:eastAsia="Times New Roman" w:hAnsi="Times New Roman" w:cs="Times New Roman"/>
+          <w:sz w:val="28"/>
+          <w:lang w:val="en-US"/>
+        </w:rPr>
+      </w:pPr>
+      <w:r>
+        <w:rPr>
+          <w:rFonts w:ascii="Times New Roman" w:eastAsia="Times New Roman" w:hAnsi="Times New Roman" w:cs="Times New Roman"/>
+          <w:sz w:val="28"/>
+          <w:lang w:val="en-US"/>
+        </w:rPr>
+        <w:t xml:space="preserve">Responsible Person(s): Andrey </w:t>
+      </w:r>
+      <w:proofErr w:type="spellStart"/>
+      <w:r>
+        <w:rPr>
+          <w:rFonts w:ascii="Times New Roman" w:eastAsia="Times New Roman" w:hAnsi="Times New Roman" w:cs="Times New Roman"/>
+          <w:sz w:val="28"/>
+          <w:lang w:val="en-US"/>
+        </w:rPr>
+        <w:t>Nikiforov</w:t>
+      </w:r>
+      <w:proofErr w:type="spellEnd"/>
+      <w:r>
+        <w:rPr>
+          <w:rFonts w:ascii="Times New Roman" w:eastAsia="Times New Roman" w:hAnsi="Times New Roman" w:cs="Times New Roman"/>
+          <w:sz w:val="28"/>
+          <w:lang w:val="en-US"/>
+        </w:rPr>
+        <w:t>,</w:t>
+      </w:r>
+      <w:r>
+        <w:rPr>
+          <w:rFonts w:ascii="Times New Roman" w:eastAsia="Times New Roman" w:hAnsi="Times New Roman" w:cs="Times New Roman"/>
+          <w:sz w:val="28"/>
+          <w:lang w:val="en-US"/>
+        </w:rPr>
+        <w:t xml:space="preserve"> </w:t>
+      </w:r>
+      <w:r>
+        <w:rPr>
+          <w:rFonts w:ascii="Times New Roman" w:eastAsia="Times New Roman" w:hAnsi="Times New Roman" w:cs="Times New Roman"/>
+          <w:sz w:val="28"/>
+          <w:lang w:val="en-US"/>
+        </w:rPr>
+        <w:t>Sergey Nasonov</w:t>
+      </w:r>
+    </w:p>
+    <w:p>
+      <w:pPr>
+        <w:pStyle w:val="ListParagraph"/>
+        <w:numPr>
+          <w:ilvl w:val="0"/>
+          <w:numId w:val="3"/>
+        </w:numPr>
+        <w:spacing w:before="120" w:line="360" w:lineRule="auto"/>
+        <w:rPr>
+          <w:rFonts w:ascii="Times New Roman" w:eastAsia="Times New Roman" w:hAnsi="Times New Roman" w:cs="Times New Roman"/>
+          <w:sz w:val="28"/>
+          <w:lang w:val="en-US"/>
         </w:rPr>
       </w:pPr>
       <w:r>
@@ -1580,6 +1910,134 @@
           <w:sz w:val="28"/>
           <w:lang w:val="en-US"/>
         </w:rPr>
+        <w:t xml:space="preserve">6 </w:t>
+      </w:r>
+      <w:r>
+        <w:rPr>
+          <w:rFonts w:ascii="Times New Roman" w:eastAsia="Times New Roman" w:hAnsi="Times New Roman" w:cs="Times New Roman"/>
+          <w:sz w:val="28"/>
+          <w:lang w:val="en-US"/>
+        </w:rPr>
+        <w:t>(</w:t>
+      </w:r>
+      <w:r>
+        <w:rPr>
+          <w:rFonts w:ascii="Times New Roman" w:eastAsia="Times New Roman" w:hAnsi="Times New Roman" w:cs="Times New Roman"/>
+          <w:sz w:val="28"/>
+          <w:lang w:val="en-US"/>
+        </w:rPr>
+        <w:t>January</w:t>
+      </w:r>
+      <w:r>
+        <w:rPr>
+          <w:rFonts w:ascii="Times New Roman" w:eastAsia="Times New Roman" w:hAnsi="Times New Roman" w:cs="Times New Roman"/>
+          <w:sz w:val="28"/>
+          <w:lang w:val="en-US"/>
+        </w:rPr>
+        <w:t xml:space="preserve">): </w:t>
+      </w:r>
+      <w:r>
+        <w:rPr>
+          <w:rFonts w:ascii="Times New Roman" w:eastAsia="Times New Roman" w:hAnsi="Times New Roman" w:cs="Times New Roman"/>
+          <w:sz w:val="28"/>
+          <w:lang w:val="en-US"/>
+        </w:rPr>
+        <w:t xml:space="preserve">Final evaluation of the matrix and the algorithm. </w:t>
+      </w:r>
+      <w:r>
+        <w:rPr>
+          <w:rFonts w:ascii="Times New Roman" w:eastAsia="Times New Roman" w:hAnsi="Times New Roman" w:cs="Times New Roman"/>
+          <w:sz w:val="28"/>
+          <w:lang w:val="en-US"/>
+        </w:rPr>
+        <w:t>Presentation of the results</w:t>
+      </w:r>
+      <w:r>
+        <w:rPr>
+          <w:rFonts w:ascii="Times New Roman" w:eastAsia="Times New Roman" w:hAnsi="Times New Roman" w:cs="Times New Roman"/>
+          <w:sz w:val="28"/>
+          <w:lang w:val="en-US"/>
+        </w:rPr>
+        <w:t>.</w:t>
+      </w:r>
+      <w:bookmarkStart w:id="17" w:name="_GoBack"/>
+      <w:bookmarkEnd w:id="17"/>
+    </w:p>
+    <w:p>
+      <w:pPr>
+        <w:pStyle w:val="ListParagraph"/>
+        <w:spacing w:before="120" w:line="360" w:lineRule="auto"/>
+        <w:rPr>
+          <w:rFonts w:ascii="Times New Roman" w:eastAsia="Times New Roman" w:hAnsi="Times New Roman" w:cs="Times New Roman"/>
+          <w:sz w:val="28"/>
+          <w:lang w:val="en-US"/>
+        </w:rPr>
+      </w:pPr>
+      <w:r>
+        <w:rPr>
+          <w:rFonts w:ascii="Times New Roman" w:eastAsia="Times New Roman" w:hAnsi="Times New Roman" w:cs="Times New Roman"/>
+          <w:sz w:val="28"/>
+          <w:lang w:val="en-US"/>
+        </w:rPr>
+        <w:t xml:space="preserve">Responsible person(s): Andrey </w:t>
+      </w:r>
+      <w:proofErr w:type="spellStart"/>
+      <w:r>
+        <w:rPr>
+          <w:rFonts w:ascii="Times New Roman" w:eastAsia="Times New Roman" w:hAnsi="Times New Roman" w:cs="Times New Roman"/>
+          <w:sz w:val="28"/>
+          <w:lang w:val="en-US"/>
+        </w:rPr>
+        <w:t>Nikiforov</w:t>
+      </w:r>
+      <w:proofErr w:type="spellEnd"/>
+      <w:r>
+        <w:rPr>
+          <w:rFonts w:ascii="Times New Roman" w:eastAsia="Times New Roman" w:hAnsi="Times New Roman" w:cs="Times New Roman"/>
+          <w:sz w:val="28"/>
+          <w:lang w:val="en-US"/>
+        </w:rPr>
+        <w:t>, Sergey Nasonov</w:t>
+      </w:r>
+    </w:p>
+    <w:p>
+      <w:pPr>
+        <w:pStyle w:val="ListParagraph"/>
+        <w:spacing w:before="120" w:line="360" w:lineRule="auto"/>
+        <w:rPr>
+          <w:rFonts w:ascii="Times New Roman" w:eastAsia="Times New Roman" w:hAnsi="Times New Roman" w:cs="Times New Roman"/>
+          <w:sz w:val="28"/>
+          <w:lang w:val="en-US"/>
+        </w:rPr>
+      </w:pPr>
+    </w:p>
+    <w:p>
+      <w:pPr>
+        <w:pStyle w:val="ListParagraph"/>
+        <w:numPr>
+          <w:ilvl w:val="0"/>
+          <w:numId w:val="3"/>
+        </w:numPr>
+        <w:spacing w:before="120" w:line="360" w:lineRule="auto"/>
+        <w:rPr>
+          <w:sz w:val="28"/>
+          <w:lang w:val="en-GB"/>
+        </w:rPr>
+      </w:pPr>
+      <w:r>
+        <w:rPr>
+          <w:rFonts w:ascii="Times New Roman" w:eastAsia="Times New Roman" w:hAnsi="Times New Roman" w:cs="Times New Roman"/>
+          <w:sz w:val="28"/>
+          <w:lang w:val="en-US"/>
+        </w:rPr>
+        <w:t xml:space="preserve">Phase </w:t>
+      </w:r>
+      <w:r>
+        <w:rPr>
+          <w:rFonts w:ascii="Times New Roman" w:eastAsia="Times New Roman" w:hAnsi="Times New Roman" w:cs="Times New Roman"/>
+          <w:sz w:val="28"/>
+          <w:lang w:val="en-US"/>
+        </w:rPr>
         <w:t>7</w:t>
       </w:r>
       <w:r>
@@ -1596,7 +2054,23 @@
           <w:sz w:val="28"/>
           <w:lang w:val="en-US"/>
         </w:rPr>
-        <w:t xml:space="preserve">(July) </w:t>
+        <w:t>(</w:t>
+      </w:r>
+      <w:r>
+        <w:rPr>
+          <w:rFonts w:ascii="Times New Roman" w:eastAsia="Times New Roman" w:hAnsi="Times New Roman" w:cs="Times New Roman"/>
+          <w:sz w:val="28"/>
+          <w:lang w:val="en-GB"/>
+        </w:rPr>
+        <w:t>February</w:t>
+      </w:r>
+      <w:r>
+        <w:rPr>
+          <w:rFonts w:ascii="Times New Roman" w:eastAsia="Times New Roman" w:hAnsi="Times New Roman" w:cs="Times New Roman"/>
+          <w:sz w:val="28"/>
+          <w:lang w:val="en-US"/>
+        </w:rPr>
+        <w:t xml:space="preserve">) </w:t>
       </w:r>
       <w:r>
         <w:rPr>
@@ -1614,14 +2088,18 @@
         </w:rPr>
         <w:t>on course “</w:t>
       </w:r>
-      <w:r>
-        <w:rPr>
-          <w:rFonts w:ascii="Times New Roman" w:eastAsia="Times New Roman" w:hAnsi="Times New Roman" w:cs="Times New Roman"/>
-          <w:sz w:val="28"/>
-          <w:lang w:val="en-US"/>
-        </w:rPr>
-        <w:t>Entrepreneurial Finance</w:t>
-      </w:r>
+      <w:bookmarkStart w:id="18" w:name="OLE_LINK1"/>
+      <w:bookmarkStart w:id="19" w:name="OLE_LINK2"/>
+      <w:r>
+        <w:rPr>
+          <w:rFonts w:ascii="Times New Roman" w:eastAsia="Times New Roman" w:hAnsi="Times New Roman" w:cs="Times New Roman"/>
+          <w:sz w:val="28"/>
+          <w:lang w:val="en-US"/>
+        </w:rPr>
+        <w:t>Financial Modelling in Private Equity</w:t>
+      </w:r>
+      <w:bookmarkEnd w:id="18"/>
+      <w:bookmarkEnd w:id="19"/>
       <w:r>
         <w:rPr>
           <w:rFonts w:ascii="Times New Roman" w:eastAsia="Times New Roman" w:hAnsi="Times New Roman" w:cs="Times New Roman"/>
@@ -1644,6 +2122,7 @@
         <w:spacing w:before="120" w:line="360" w:lineRule="auto"/>
         <w:rPr>
           <w:sz w:val="28"/>
+          <w:lang w:val="en-GB"/>
         </w:rPr>
       </w:pPr>
     </w:p>
@@ -1679,15 +2158,24 @@
         <w:spacing w:before="120" w:line="360" w:lineRule="auto"/>
         <w:rPr>
           <w:sz w:val="28"/>
-        </w:rPr>
-      </w:pPr>
-      <w:r>
-        <w:rPr>
-          <w:rFonts w:ascii="Times New Roman" w:eastAsia="Times New Roman" w:hAnsi="Times New Roman" w:cs="Times New Roman"/>
-          <w:sz w:val="28"/>
-          <w:lang w:val="en-US"/>
-        </w:rPr>
-        <w:t>Entrepreneurial Finance</w:t>
+          <w:lang w:val="en-GB"/>
+        </w:rPr>
+      </w:pPr>
+      <w:r>
+        <w:rPr>
+          <w:rFonts w:ascii="Times New Roman" w:eastAsia="Times New Roman" w:hAnsi="Times New Roman" w:cs="Times New Roman"/>
+          <w:sz w:val="28"/>
+          <w:lang w:val="en-US"/>
+        </w:rPr>
+        <w:t>Financial Modelling in Private Equity</w:t>
+      </w:r>
+      <w:r>
+        <w:rPr>
+          <w:rFonts w:ascii="Times New Roman" w:eastAsia="Times New Roman" w:hAnsi="Times New Roman" w:cs="Times New Roman"/>
+          <w:sz w:val="28"/>
+          <w:lang w:val="en-US"/>
+        </w:rPr>
+        <w:t xml:space="preserve"> </w:t>
       </w:r>
     </w:p>
     <w:sectPr>

</xml_diff>